<commit_message>
DC : updated with input from meeting
</commit_message>
<xml_diff>
--- a/documentation/Deliverables – High level.docx
+++ b/documentation/Deliverables – High level.docx
@@ -33,6 +33,15 @@
       <w:r>
         <w:t>Each person should present their contribution (3 minutes each = 15 minutes)</w:t>
       </w:r>
+      <w:r>
+        <w:t xml:space="preserve"> </w:t>
+      </w:r>
+      <w:r>
+        <w:rPr>
+          <w:highlight w:val="yellow"/>
+        </w:rPr>
+        <w:t>- ALL</w:t>
+      </w:r>
     </w:p>
     <w:p>
       <w:pPr>
@@ -67,8 +76,35 @@
         </w:numPr>
       </w:pPr>
       <w:r>
+        <w:t xml:space="preserve">Provide broad architectural diagram </w:t>
+      </w:r>
+      <w:r>
+        <w:rPr>
+          <w:highlight w:val="yellow"/>
+        </w:rPr>
+        <w:t>- Sidwell</w:t>
+      </w:r>
+    </w:p>
+    <w:p>
+      <w:pPr>
+        <w:pStyle w:val="ListParagraph"/>
+        <w:numPr>
+          <w:ilvl w:val="3"/>
+          <w:numId w:val="1"/>
+        </w:numPr>
+      </w:pPr>
+      <w:r>
         <w:t>Data Collection</w:t>
       </w:r>
+      <w:r>
+        <w:t xml:space="preserve"> </w:t>
+      </w:r>
+      <w:r>
+        <w:rPr>
+          <w:highlight w:val="yellow"/>
+        </w:rPr>
+        <w:t>– Matsobane and Kyle</w:t>
+      </w:r>
     </w:p>
     <w:p>
       <w:pPr>
@@ -81,6 +117,21 @@
       <w:r>
         <w:t>Data Transformation / Processing</w:t>
       </w:r>
+      <w:r>
+        <w:t xml:space="preserve"> </w:t>
+      </w:r>
+      <w:r>
+        <w:rPr>
+          <w:highlight w:val="yellow"/>
+        </w:rPr>
+        <w:t>–</w:t>
+      </w:r>
+      <w:r>
+        <w:rPr>
+          <w:highlight w:val="yellow"/>
+        </w:rPr>
+        <w:t xml:space="preserve"> Gareth</w:t>
+      </w:r>
     </w:p>
     <w:p>
       <w:pPr>
@@ -93,6 +144,15 @@
       <w:r>
         <w:t>Data Visualisation</w:t>
       </w:r>
+      <w:r>
+        <w:t xml:space="preserve"> </w:t>
+      </w:r>
+      <w:r>
+        <w:rPr>
+          <w:highlight w:val="yellow"/>
+        </w:rPr>
+        <w:t>- Dave</w:t>
+      </w:r>
     </w:p>
     <w:p>
       <w:pPr>
@@ -105,6 +165,15 @@
       <w:r>
         <w:t>Explain Methodology used</w:t>
       </w:r>
+      <w:r>
+        <w:t xml:space="preserve"> </w:t>
+      </w:r>
+      <w:r>
+        <w:rPr>
+          <w:highlight w:val="yellow"/>
+        </w:rPr>
+        <w:t>- Sidwell</w:t>
+      </w:r>
     </w:p>
     <w:p>
       <w:pPr>
@@ -115,13 +184,13 @@
         </w:numPr>
       </w:pPr>
       <w:r>
-        <w:t xml:space="preserve">Supporting documentation - </w:t>
-      </w:r>
-      <w:r>
-        <w:t>Sidwell to co</w:t>
-      </w:r>
-      <w:r>
-        <w:t>mment / confirm</w:t>
+        <w:t xml:space="preserve">Supporting documentation </w:t>
+      </w:r>
+      <w:r>
+        <w:rPr>
+          <w:highlight w:val="yellow"/>
+        </w:rPr>
+        <w:t>- Sidwell to comment / confirm</w:t>
       </w:r>
     </w:p>
     <w:p>
@@ -133,6 +202,24 @@
         </w:numPr>
       </w:pPr>
       <w:r>
+        <w:t xml:space="preserve">Definition of ‘RUP Lite’ </w:t>
+      </w:r>
+      <w:r>
+        <w:rPr>
+          <w:highlight w:val="yellow"/>
+        </w:rPr>
+        <w:t>- Sidwell</w:t>
+      </w:r>
+    </w:p>
+    <w:p>
+      <w:pPr>
+        <w:pStyle w:val="ListParagraph"/>
+        <w:numPr>
+          <w:ilvl w:val="1"/>
+          <w:numId w:val="1"/>
+        </w:numPr>
+      </w:pPr>
+      <w:r>
         <w:t>Methodology Artefacts</w:t>
       </w:r>
     </w:p>
@@ -255,6 +342,15 @@
       <w:r>
         <w:t>Group Report</w:t>
       </w:r>
+      <w:r>
+        <w:t xml:space="preserve"> – (</w:t>
+      </w:r>
+      <w:r>
+        <w:t>Sidwell – define group report sections</w:t>
+      </w:r>
+      <w:r>
+        <w:t>)</w:t>
+      </w:r>
     </w:p>
     <w:p>
       <w:pPr>
@@ -339,11 +435,30 @@
       <w:r>
         <w:t xml:space="preserve">Describe possible </w:t>
       </w:r>
-      <w:proofErr w:type="spellStart"/>
-      <w:r>
-        <w:t>extentions</w:t>
-      </w:r>
-      <w:proofErr w:type="spellEnd"/>
+      <w:r>
+        <w:t>extensions</w:t>
+      </w:r>
+    </w:p>
+    <w:p>
+      <w:pPr>
+        <w:pStyle w:val="ListParagraph"/>
+        <w:numPr>
+          <w:ilvl w:val="1"/>
+          <w:numId w:val="1"/>
+        </w:numPr>
+      </w:pPr>
+      <w:r>
+        <w:t xml:space="preserve">References to technologies </w:t>
+      </w:r>
+      <w:r>
+        <w:t>and tutorials</w:t>
+      </w:r>
+      <w:r>
+        <w:t xml:space="preserve"> </w:t>
+      </w:r>
+      <w:r>
+        <w:t>used</w:t>
+      </w:r>
     </w:p>
     <w:p>
       <w:pPr>
@@ -373,6 +488,18 @@
       <w:pPr>
         <w:pStyle w:val="ListParagraph"/>
         <w:numPr>
+          <w:ilvl w:val="2"/>
+          <w:numId w:val="1"/>
+        </w:numPr>
+      </w:pPr>
+      <w:r>
+        <w:t>Pretty much done, some polishing to do</w:t>
+      </w:r>
+    </w:p>
+    <w:p>
+      <w:pPr>
+        <w:pStyle w:val="ListParagraph"/>
+        <w:numPr>
           <w:ilvl w:val="1"/>
           <w:numId w:val="1"/>
         </w:numPr>
@@ -385,12 +512,69 @@
       <w:pPr>
         <w:pStyle w:val="ListParagraph"/>
         <w:numPr>
+          <w:ilvl w:val="2"/>
+          <w:numId w:val="1"/>
+        </w:numPr>
+      </w:pPr>
+      <w:r>
+        <w:t>Needs though put into algorithms</w:t>
+      </w:r>
+    </w:p>
+    <w:p>
+      <w:pPr>
+        <w:pStyle w:val="ListParagraph"/>
+        <w:numPr>
+          <w:ilvl w:val="2"/>
+          <w:numId w:val="1"/>
+        </w:numPr>
+      </w:pPr>
+    </w:p>
+    <w:p>
+      <w:pPr>
+        <w:pStyle w:val="ListParagraph"/>
+        <w:numPr>
           <w:ilvl w:val="1"/>
           <w:numId w:val="1"/>
         </w:numPr>
       </w:pPr>
       <w:r>
         <w:t>Data Visualisation Component</w:t>
+      </w:r>
+    </w:p>
+    <w:p>
+      <w:pPr>
+        <w:pStyle w:val="ListParagraph"/>
+        <w:numPr>
+          <w:ilvl w:val="2"/>
+          <w:numId w:val="1"/>
+        </w:numPr>
+      </w:pPr>
+      <w:r>
+        <w:t>HeatMap(50%) – Todo is make it work hourly</w:t>
+      </w:r>
+    </w:p>
+    <w:p>
+      <w:pPr>
+        <w:pStyle w:val="ListParagraph"/>
+        <w:numPr>
+          <w:ilvl w:val="2"/>
+          <w:numId w:val="1"/>
+        </w:numPr>
+      </w:pPr>
+      <w:r>
+        <w:t>Country / State Maps</w:t>
+      </w:r>
+    </w:p>
+    <w:p>
+      <w:pPr>
+        <w:pStyle w:val="ListParagraph"/>
+        <w:numPr>
+          <w:ilvl w:val="2"/>
+          <w:numId w:val="1"/>
+        </w:numPr>
+      </w:pPr>
+      <w:r>
+        <w:t>Word Cloud Map</w:t>
       </w:r>
     </w:p>
     <w:p>
@@ -474,10 +658,246 @@
     <w:p/>
     <w:p>
       <w:r>
+        <w:lastRenderedPageBreak/>
+        <w:t>Goals:</w:t>
+      </w:r>
+    </w:p>
+    <w:tbl>
+      <w:tblPr>
+        <w:tblStyle w:val="TableGrid"/>
+        <w:tblW w:w="0" w:type="auto"/>
+        <w:tblLook w:val="04A0" w:firstRow="1" w:lastRow="0" w:firstColumn="1" w:lastColumn="0" w:noHBand="0" w:noVBand="1"/>
+      </w:tblPr>
+      <w:tblGrid>
+        <w:gridCol w:w="3005"/>
+        <w:gridCol w:w="3005"/>
+        <w:gridCol w:w="3006"/>
+      </w:tblGrid>
+      <w:tr>
+        <w:tc>
+          <w:tcPr>
+            <w:tcW w:w="3005" w:type="dxa"/>
+          </w:tcPr>
+          <w:p>
+            <w:r>
+              <w:t>29</w:t>
+            </w:r>
+            <w:r>
+              <w:rPr>
+                <w:vertAlign w:val="superscript"/>
+              </w:rPr>
+              <w:t>th</w:t>
+            </w:r>
+            <w:r>
+              <w:t xml:space="preserve"> of May</w:t>
+            </w:r>
+          </w:p>
+        </w:tc>
+        <w:tc>
+          <w:tcPr>
+            <w:tcW w:w="3005" w:type="dxa"/>
+          </w:tcPr>
+          <w:p>
+            <w:r>
+              <w:t>Dave</w:t>
+            </w:r>
+          </w:p>
+        </w:tc>
+        <w:tc>
+          <w:tcPr>
+            <w:tcW w:w="3006" w:type="dxa"/>
+          </w:tcPr>
+          <w:p>
+            <w:r>
+              <w:t>- Finish HeatMapFinish HeatMap</w:t>
+            </w:r>
+          </w:p>
+          <w:p>
+            <w:r>
+              <w:t>- Help</w:t>
+            </w:r>
+            <w:r>
+              <w:t xml:space="preserve"> Matsobane get up to speed with Node and d3.</w:t>
+            </w:r>
+          </w:p>
+          <w:p>
+            <w:r>
+              <w:t>- Start with Country Based Heat map</w:t>
+            </w:r>
+          </w:p>
+          <w:p>
+            <w:r>
+              <w:t>- Give Sidwell class diagrams</w:t>
+            </w:r>
+          </w:p>
+        </w:tc>
+      </w:tr>
+      <w:tr>
+        <w:tc>
+          <w:tcPr>
+            <w:tcW w:w="3005" w:type="dxa"/>
+          </w:tcPr>
+          <w:p/>
+        </w:tc>
+        <w:tc>
+          <w:tcPr>
+            <w:tcW w:w="3005" w:type="dxa"/>
+          </w:tcPr>
+          <w:p>
+            <w:r>
+              <w:t>Matsobane</w:t>
+            </w:r>
+          </w:p>
+        </w:tc>
+        <w:tc>
+          <w:tcPr>
+            <w:tcW w:w="3006" w:type="dxa"/>
+          </w:tcPr>
+          <w:p>
+            <w:r>
+              <w:t>- Up to speed with d3 and Node.js</w:t>
+            </w:r>
+          </w:p>
+          <w:p>
+            <w:r>
+              <w:t>- Start with Country Based Heat map</w:t>
+            </w:r>
+          </w:p>
+          <w:p>
+            <w:r>
+              <w:t>- Give Sidwel</w:t>
+            </w:r>
+            <w:r>
+              <w:t>l</w:t>
+            </w:r>
+            <w:r>
+              <w:t xml:space="preserve"> Class diagrams</w:t>
+            </w:r>
+          </w:p>
+        </w:tc>
+      </w:tr>
+      <w:tr>
+        <w:tc>
+          <w:tcPr>
+            <w:tcW w:w="3005" w:type="dxa"/>
+          </w:tcPr>
+          <w:p/>
+        </w:tc>
+        <w:tc>
+          <w:tcPr>
+            <w:tcW w:w="3005" w:type="dxa"/>
+          </w:tcPr>
+          <w:p>
+            <w:r>
+              <w:t>Sidwel</w:t>
+            </w:r>
+            <w:r>
+              <w:t>l</w:t>
+            </w:r>
+          </w:p>
+        </w:tc>
+        <w:tc>
+          <w:tcPr>
+            <w:tcW w:w="3006" w:type="dxa"/>
+          </w:tcPr>
+          <w:p>
+            <w:r>
+              <w:t xml:space="preserve">- </w:t>
+            </w:r>
+            <w:r>
+              <w:t>To define group report sections</w:t>
+            </w:r>
+          </w:p>
+          <w:p>
+            <w:r>
+              <w:t>- Define supporting docs</w:t>
+            </w:r>
+          </w:p>
+        </w:tc>
+      </w:tr>
+      <w:tr>
+        <w:tc>
+          <w:tcPr>
+            <w:tcW w:w="3005" w:type="dxa"/>
+          </w:tcPr>
+          <w:p/>
+        </w:tc>
+        <w:tc>
+          <w:tcPr>
+            <w:tcW w:w="3005" w:type="dxa"/>
+          </w:tcPr>
+          <w:p>
+            <w:r>
+              <w:t>Kyle</w:t>
+            </w:r>
+          </w:p>
+        </w:tc>
+        <w:tc>
+          <w:tcPr>
+            <w:tcW w:w="3006" w:type="dxa"/>
+          </w:tcPr>
+          <w:p>
+            <w:r>
+              <w:t>- Generate some algoritm for data processing</w:t>
+            </w:r>
+          </w:p>
+          <w:p>
+            <w:r>
+              <w:t>- Give Sidwell Class diagrams</w:t>
+            </w:r>
+          </w:p>
+        </w:tc>
+      </w:tr>
+      <w:tr>
+        <w:tc>
+          <w:tcPr>
+            <w:tcW w:w="3005" w:type="dxa"/>
+          </w:tcPr>
+          <w:p/>
+        </w:tc>
+        <w:tc>
+          <w:tcPr>
+            <w:tcW w:w="3005" w:type="dxa"/>
+          </w:tcPr>
+          <w:p>
+            <w:r>
+              <w:t>Gareth</w:t>
+            </w:r>
+          </w:p>
+        </w:tc>
+        <w:tc>
+          <w:tcPr>
+            <w:tcW w:w="3006" w:type="dxa"/>
+          </w:tcPr>
+          <w:p>
+            <w:r>
+              <w:t xml:space="preserve">- </w:t>
+            </w:r>
+            <w:r>
+              <w:t xml:space="preserve">Complete </w:t>
+            </w:r>
+            <w:r>
+              <w:t>CategoryCountPerDay</w:t>
+            </w:r>
+            <w:r>
+              <w:t xml:space="preserve"> data feed</w:t>
+            </w:r>
+            <w:bookmarkStart w:id="0" w:name="_GoBack"/>
+            <w:bookmarkEnd w:id="0"/>
+          </w:p>
+          <w:p>
+            <w:r>
+              <w:t>- Give Sidwell Class diagrams</w:t>
+            </w:r>
+          </w:p>
+        </w:tc>
+      </w:tr>
+    </w:tbl>
+    <w:p/>
+    <w:p>
+      <w:r>
         <w:t>6 weeks left from the 21st</w:t>
       </w:r>
-      <w:bookmarkStart w:id="0" w:name="_GoBack"/>
-      <w:bookmarkEnd w:id="0"/>
     </w:p>
     <w:sectPr>
       <w:pgSz w:w="11906" w:h="16838"/>
@@ -492,6 +912,454 @@
 <file path=word/numbering.xml><?xml version="1.0" encoding="utf-8"?>
 <w:numbering xmlns:wpc="http://schemas.microsoft.com/office/word/2010/wordprocessingCanvas" xmlns:mc="http://schemas.openxmlformats.org/markup-compatibility/2006" xmlns:o="urn:schemas-microsoft-com:office:office" xmlns:r="http://schemas.openxmlformats.org/officeDocument/2006/relationships" xmlns:m="http://schemas.openxmlformats.org/officeDocument/2006/math" xmlns:v="urn:schemas-microsoft-com:vml" xmlns:wp14="http://schemas.microsoft.com/office/word/2010/wordprocessingDrawing" xmlns:wp="http://schemas.openxmlformats.org/drawingml/2006/wordprocessingDrawing" xmlns:w10="urn:schemas-microsoft-com:office:word" xmlns:w="http://schemas.openxmlformats.org/wordprocessingml/2006/main" xmlns:w14="http://schemas.microsoft.com/office/word/2010/wordml" xmlns:w15="http://schemas.microsoft.com/office/word/2012/wordml" xmlns:wpg="http://schemas.microsoft.com/office/word/2010/wordprocessingGroup" xmlns:wpi="http://schemas.microsoft.com/office/word/2010/wordprocessingInk" xmlns:wne="http://schemas.microsoft.com/office/word/2006/wordml" xmlns:wps="http://schemas.microsoft.com/office/word/2010/wordprocessingShape" mc:Ignorable="w14 w15 wp14">
   <w:abstractNum w:abstractNumId="0" w15:restartNumberingAfterBreak="0">
+    <w:nsid w:val="06D30ACB"/>
+    <w:multiLevelType w:val="hybridMultilevel"/>
+    <w:tmpl w:val="FC7CEB98"/>
+    <w:lvl w:ilvl="0" w:tplc="085E4B7A">
+      <w:numFmt w:val="bullet"/>
+      <w:lvlText w:val="-"/>
+      <w:lvlJc w:val="left"/>
+      <w:pPr>
+        <w:ind w:left="720" w:hanging="360"/>
+      </w:pPr>
+      <w:rPr>
+        <w:rFonts w:ascii="Calibri" w:eastAsiaTheme="minorHAnsi" w:hAnsi="Calibri" w:cstheme="minorBidi" w:hint="default"/>
+      </w:rPr>
+    </w:lvl>
+    <w:lvl w:ilvl="1" w:tplc="1C090003" w:tentative="1">
+      <w:start w:val="1"/>
+      <w:numFmt w:val="bullet"/>
+      <w:lvlText w:val="o"/>
+      <w:lvlJc w:val="left"/>
+      <w:pPr>
+        <w:ind w:left="1440" w:hanging="360"/>
+      </w:pPr>
+      <w:rPr>
+        <w:rFonts w:ascii="Courier New" w:hAnsi="Courier New" w:cs="Courier New" w:hint="default"/>
+      </w:rPr>
+    </w:lvl>
+    <w:lvl w:ilvl="2" w:tplc="1C090005" w:tentative="1">
+      <w:start w:val="1"/>
+      <w:numFmt w:val="bullet"/>
+      <w:lvlText w:val=""/>
+      <w:lvlJc w:val="left"/>
+      <w:pPr>
+        <w:ind w:left="2160" w:hanging="360"/>
+      </w:pPr>
+      <w:rPr>
+        <w:rFonts w:ascii="Wingdings" w:hAnsi="Wingdings" w:hint="default"/>
+      </w:rPr>
+    </w:lvl>
+    <w:lvl w:ilvl="3" w:tplc="1C090001" w:tentative="1">
+      <w:start w:val="1"/>
+      <w:numFmt w:val="bullet"/>
+      <w:lvlText w:val=""/>
+      <w:lvlJc w:val="left"/>
+      <w:pPr>
+        <w:ind w:left="2880" w:hanging="360"/>
+      </w:pPr>
+      <w:rPr>
+        <w:rFonts w:ascii="Symbol" w:hAnsi="Symbol" w:hint="default"/>
+      </w:rPr>
+    </w:lvl>
+    <w:lvl w:ilvl="4" w:tplc="1C090003" w:tentative="1">
+      <w:start w:val="1"/>
+      <w:numFmt w:val="bullet"/>
+      <w:lvlText w:val="o"/>
+      <w:lvlJc w:val="left"/>
+      <w:pPr>
+        <w:ind w:left="3600" w:hanging="360"/>
+      </w:pPr>
+      <w:rPr>
+        <w:rFonts w:ascii="Courier New" w:hAnsi="Courier New" w:cs="Courier New" w:hint="default"/>
+      </w:rPr>
+    </w:lvl>
+    <w:lvl w:ilvl="5" w:tplc="1C090005" w:tentative="1">
+      <w:start w:val="1"/>
+      <w:numFmt w:val="bullet"/>
+      <w:lvlText w:val=""/>
+      <w:lvlJc w:val="left"/>
+      <w:pPr>
+        <w:ind w:left="4320" w:hanging="360"/>
+      </w:pPr>
+      <w:rPr>
+        <w:rFonts w:ascii="Wingdings" w:hAnsi="Wingdings" w:hint="default"/>
+      </w:rPr>
+    </w:lvl>
+    <w:lvl w:ilvl="6" w:tplc="1C090001" w:tentative="1">
+      <w:start w:val="1"/>
+      <w:numFmt w:val="bullet"/>
+      <w:lvlText w:val=""/>
+      <w:lvlJc w:val="left"/>
+      <w:pPr>
+        <w:ind w:left="5040" w:hanging="360"/>
+      </w:pPr>
+      <w:rPr>
+        <w:rFonts w:ascii="Symbol" w:hAnsi="Symbol" w:hint="default"/>
+      </w:rPr>
+    </w:lvl>
+    <w:lvl w:ilvl="7" w:tplc="1C090003" w:tentative="1">
+      <w:start w:val="1"/>
+      <w:numFmt w:val="bullet"/>
+      <w:lvlText w:val="o"/>
+      <w:lvlJc w:val="left"/>
+      <w:pPr>
+        <w:ind w:left="5760" w:hanging="360"/>
+      </w:pPr>
+      <w:rPr>
+        <w:rFonts w:ascii="Courier New" w:hAnsi="Courier New" w:cs="Courier New" w:hint="default"/>
+      </w:rPr>
+    </w:lvl>
+    <w:lvl w:ilvl="8" w:tplc="1C090005" w:tentative="1">
+      <w:start w:val="1"/>
+      <w:numFmt w:val="bullet"/>
+      <w:lvlText w:val=""/>
+      <w:lvlJc w:val="left"/>
+      <w:pPr>
+        <w:ind w:left="6480" w:hanging="360"/>
+      </w:pPr>
+      <w:rPr>
+        <w:rFonts w:ascii="Wingdings" w:hAnsi="Wingdings" w:hint="default"/>
+      </w:rPr>
+    </w:lvl>
+  </w:abstractNum>
+  <w:abstractNum w:abstractNumId="1" w15:restartNumberingAfterBreak="0">
+    <w:nsid w:val="22F00C48"/>
+    <w:multiLevelType w:val="hybridMultilevel"/>
+    <w:tmpl w:val="44527DB0"/>
+    <w:lvl w:ilvl="0" w:tplc="CE5A07AA">
+      <w:numFmt w:val="bullet"/>
+      <w:lvlText w:val="-"/>
+      <w:lvlJc w:val="left"/>
+      <w:pPr>
+        <w:ind w:left="720" w:hanging="360"/>
+      </w:pPr>
+      <w:rPr>
+        <w:rFonts w:ascii="Calibri" w:eastAsiaTheme="minorHAnsi" w:hAnsi="Calibri" w:cstheme="minorBidi" w:hint="default"/>
+      </w:rPr>
+    </w:lvl>
+    <w:lvl w:ilvl="1" w:tplc="1C090003" w:tentative="1">
+      <w:start w:val="1"/>
+      <w:numFmt w:val="bullet"/>
+      <w:lvlText w:val="o"/>
+      <w:lvlJc w:val="left"/>
+      <w:pPr>
+        <w:ind w:left="1440" w:hanging="360"/>
+      </w:pPr>
+      <w:rPr>
+        <w:rFonts w:ascii="Courier New" w:hAnsi="Courier New" w:cs="Courier New" w:hint="default"/>
+      </w:rPr>
+    </w:lvl>
+    <w:lvl w:ilvl="2" w:tplc="1C090005" w:tentative="1">
+      <w:start w:val="1"/>
+      <w:numFmt w:val="bullet"/>
+      <w:lvlText w:val=""/>
+      <w:lvlJc w:val="left"/>
+      <w:pPr>
+        <w:ind w:left="2160" w:hanging="360"/>
+      </w:pPr>
+      <w:rPr>
+        <w:rFonts w:ascii="Wingdings" w:hAnsi="Wingdings" w:hint="default"/>
+      </w:rPr>
+    </w:lvl>
+    <w:lvl w:ilvl="3" w:tplc="1C090001" w:tentative="1">
+      <w:start w:val="1"/>
+      <w:numFmt w:val="bullet"/>
+      <w:lvlText w:val=""/>
+      <w:lvlJc w:val="left"/>
+      <w:pPr>
+        <w:ind w:left="2880" w:hanging="360"/>
+      </w:pPr>
+      <w:rPr>
+        <w:rFonts w:ascii="Symbol" w:hAnsi="Symbol" w:hint="default"/>
+      </w:rPr>
+    </w:lvl>
+    <w:lvl w:ilvl="4" w:tplc="1C090003" w:tentative="1">
+      <w:start w:val="1"/>
+      <w:numFmt w:val="bullet"/>
+      <w:lvlText w:val="o"/>
+      <w:lvlJc w:val="left"/>
+      <w:pPr>
+        <w:ind w:left="3600" w:hanging="360"/>
+      </w:pPr>
+      <w:rPr>
+        <w:rFonts w:ascii="Courier New" w:hAnsi="Courier New" w:cs="Courier New" w:hint="default"/>
+      </w:rPr>
+    </w:lvl>
+    <w:lvl w:ilvl="5" w:tplc="1C090005" w:tentative="1">
+      <w:start w:val="1"/>
+      <w:numFmt w:val="bullet"/>
+      <w:lvlText w:val=""/>
+      <w:lvlJc w:val="left"/>
+      <w:pPr>
+        <w:ind w:left="4320" w:hanging="360"/>
+      </w:pPr>
+      <w:rPr>
+        <w:rFonts w:ascii="Wingdings" w:hAnsi="Wingdings" w:hint="default"/>
+      </w:rPr>
+    </w:lvl>
+    <w:lvl w:ilvl="6" w:tplc="1C090001" w:tentative="1">
+      <w:start w:val="1"/>
+      <w:numFmt w:val="bullet"/>
+      <w:lvlText w:val=""/>
+      <w:lvlJc w:val="left"/>
+      <w:pPr>
+        <w:ind w:left="5040" w:hanging="360"/>
+      </w:pPr>
+      <w:rPr>
+        <w:rFonts w:ascii="Symbol" w:hAnsi="Symbol" w:hint="default"/>
+      </w:rPr>
+    </w:lvl>
+    <w:lvl w:ilvl="7" w:tplc="1C090003" w:tentative="1">
+      <w:start w:val="1"/>
+      <w:numFmt w:val="bullet"/>
+      <w:lvlText w:val="o"/>
+      <w:lvlJc w:val="left"/>
+      <w:pPr>
+        <w:ind w:left="5760" w:hanging="360"/>
+      </w:pPr>
+      <w:rPr>
+        <w:rFonts w:ascii="Courier New" w:hAnsi="Courier New" w:cs="Courier New" w:hint="default"/>
+      </w:rPr>
+    </w:lvl>
+    <w:lvl w:ilvl="8" w:tplc="1C090005" w:tentative="1">
+      <w:start w:val="1"/>
+      <w:numFmt w:val="bullet"/>
+      <w:lvlText w:val=""/>
+      <w:lvlJc w:val="left"/>
+      <w:pPr>
+        <w:ind w:left="6480" w:hanging="360"/>
+      </w:pPr>
+      <w:rPr>
+        <w:rFonts w:ascii="Wingdings" w:hAnsi="Wingdings" w:hint="default"/>
+      </w:rPr>
+    </w:lvl>
+  </w:abstractNum>
+  <w:abstractNum w:abstractNumId="2" w15:restartNumberingAfterBreak="0">
+    <w:nsid w:val="24E77D00"/>
+    <w:multiLevelType w:val="hybridMultilevel"/>
+    <w:tmpl w:val="A100026A"/>
+    <w:lvl w:ilvl="0" w:tplc="0CB2575A">
+      <w:numFmt w:val="bullet"/>
+      <w:lvlText w:val="-"/>
+      <w:lvlJc w:val="left"/>
+      <w:pPr>
+        <w:ind w:left="720" w:hanging="360"/>
+      </w:pPr>
+      <w:rPr>
+        <w:rFonts w:ascii="Calibri" w:eastAsiaTheme="minorHAnsi" w:hAnsi="Calibri" w:cstheme="minorBidi" w:hint="default"/>
+      </w:rPr>
+    </w:lvl>
+    <w:lvl w:ilvl="1" w:tplc="1C090003" w:tentative="1">
+      <w:start w:val="1"/>
+      <w:numFmt w:val="bullet"/>
+      <w:lvlText w:val="o"/>
+      <w:lvlJc w:val="left"/>
+      <w:pPr>
+        <w:ind w:left="1440" w:hanging="360"/>
+      </w:pPr>
+      <w:rPr>
+        <w:rFonts w:ascii="Courier New" w:hAnsi="Courier New" w:cs="Courier New" w:hint="default"/>
+      </w:rPr>
+    </w:lvl>
+    <w:lvl w:ilvl="2" w:tplc="1C090005" w:tentative="1">
+      <w:start w:val="1"/>
+      <w:numFmt w:val="bullet"/>
+      <w:lvlText w:val=""/>
+      <w:lvlJc w:val="left"/>
+      <w:pPr>
+        <w:ind w:left="2160" w:hanging="360"/>
+      </w:pPr>
+      <w:rPr>
+        <w:rFonts w:ascii="Wingdings" w:hAnsi="Wingdings" w:hint="default"/>
+      </w:rPr>
+    </w:lvl>
+    <w:lvl w:ilvl="3" w:tplc="1C090001" w:tentative="1">
+      <w:start w:val="1"/>
+      <w:numFmt w:val="bullet"/>
+      <w:lvlText w:val=""/>
+      <w:lvlJc w:val="left"/>
+      <w:pPr>
+        <w:ind w:left="2880" w:hanging="360"/>
+      </w:pPr>
+      <w:rPr>
+        <w:rFonts w:ascii="Symbol" w:hAnsi="Symbol" w:hint="default"/>
+      </w:rPr>
+    </w:lvl>
+    <w:lvl w:ilvl="4" w:tplc="1C090003" w:tentative="1">
+      <w:start w:val="1"/>
+      <w:numFmt w:val="bullet"/>
+      <w:lvlText w:val="o"/>
+      <w:lvlJc w:val="left"/>
+      <w:pPr>
+        <w:ind w:left="3600" w:hanging="360"/>
+      </w:pPr>
+      <w:rPr>
+        <w:rFonts w:ascii="Courier New" w:hAnsi="Courier New" w:cs="Courier New" w:hint="default"/>
+      </w:rPr>
+    </w:lvl>
+    <w:lvl w:ilvl="5" w:tplc="1C090005" w:tentative="1">
+      <w:start w:val="1"/>
+      <w:numFmt w:val="bullet"/>
+      <w:lvlText w:val=""/>
+      <w:lvlJc w:val="left"/>
+      <w:pPr>
+        <w:ind w:left="4320" w:hanging="360"/>
+      </w:pPr>
+      <w:rPr>
+        <w:rFonts w:ascii="Wingdings" w:hAnsi="Wingdings" w:hint="default"/>
+      </w:rPr>
+    </w:lvl>
+    <w:lvl w:ilvl="6" w:tplc="1C090001" w:tentative="1">
+      <w:start w:val="1"/>
+      <w:numFmt w:val="bullet"/>
+      <w:lvlText w:val=""/>
+      <w:lvlJc w:val="left"/>
+      <w:pPr>
+        <w:ind w:left="5040" w:hanging="360"/>
+      </w:pPr>
+      <w:rPr>
+        <w:rFonts w:ascii="Symbol" w:hAnsi="Symbol" w:hint="default"/>
+      </w:rPr>
+    </w:lvl>
+    <w:lvl w:ilvl="7" w:tplc="1C090003" w:tentative="1">
+      <w:start w:val="1"/>
+      <w:numFmt w:val="bullet"/>
+      <w:lvlText w:val="o"/>
+      <w:lvlJc w:val="left"/>
+      <w:pPr>
+        <w:ind w:left="5760" w:hanging="360"/>
+      </w:pPr>
+      <w:rPr>
+        <w:rFonts w:ascii="Courier New" w:hAnsi="Courier New" w:cs="Courier New" w:hint="default"/>
+      </w:rPr>
+    </w:lvl>
+    <w:lvl w:ilvl="8" w:tplc="1C090005" w:tentative="1">
+      <w:start w:val="1"/>
+      <w:numFmt w:val="bullet"/>
+      <w:lvlText w:val=""/>
+      <w:lvlJc w:val="left"/>
+      <w:pPr>
+        <w:ind w:left="6480" w:hanging="360"/>
+      </w:pPr>
+      <w:rPr>
+        <w:rFonts w:ascii="Wingdings" w:hAnsi="Wingdings" w:hint="default"/>
+      </w:rPr>
+    </w:lvl>
+  </w:abstractNum>
+  <w:abstractNum w:abstractNumId="3" w15:restartNumberingAfterBreak="0">
+    <w:nsid w:val="29891A3B"/>
+    <w:multiLevelType w:val="hybridMultilevel"/>
+    <w:tmpl w:val="3C169848"/>
+    <w:lvl w:ilvl="0" w:tplc="021AF582">
+      <w:numFmt w:val="bullet"/>
+      <w:lvlText w:val="-"/>
+      <w:lvlJc w:val="left"/>
+      <w:pPr>
+        <w:ind w:left="720" w:hanging="360"/>
+      </w:pPr>
+      <w:rPr>
+        <w:rFonts w:ascii="Calibri" w:eastAsiaTheme="minorHAnsi" w:hAnsi="Calibri" w:cstheme="minorBidi" w:hint="default"/>
+      </w:rPr>
+    </w:lvl>
+    <w:lvl w:ilvl="1" w:tplc="1C090003" w:tentative="1">
+      <w:start w:val="1"/>
+      <w:numFmt w:val="bullet"/>
+      <w:lvlText w:val="o"/>
+      <w:lvlJc w:val="left"/>
+      <w:pPr>
+        <w:ind w:left="1440" w:hanging="360"/>
+      </w:pPr>
+      <w:rPr>
+        <w:rFonts w:ascii="Courier New" w:hAnsi="Courier New" w:cs="Courier New" w:hint="default"/>
+      </w:rPr>
+    </w:lvl>
+    <w:lvl w:ilvl="2" w:tplc="1C090005" w:tentative="1">
+      <w:start w:val="1"/>
+      <w:numFmt w:val="bullet"/>
+      <w:lvlText w:val=""/>
+      <w:lvlJc w:val="left"/>
+      <w:pPr>
+        <w:ind w:left="2160" w:hanging="360"/>
+      </w:pPr>
+      <w:rPr>
+        <w:rFonts w:ascii="Wingdings" w:hAnsi="Wingdings" w:hint="default"/>
+      </w:rPr>
+    </w:lvl>
+    <w:lvl w:ilvl="3" w:tplc="1C090001" w:tentative="1">
+      <w:start w:val="1"/>
+      <w:numFmt w:val="bullet"/>
+      <w:lvlText w:val=""/>
+      <w:lvlJc w:val="left"/>
+      <w:pPr>
+        <w:ind w:left="2880" w:hanging="360"/>
+      </w:pPr>
+      <w:rPr>
+        <w:rFonts w:ascii="Symbol" w:hAnsi="Symbol" w:hint="default"/>
+      </w:rPr>
+    </w:lvl>
+    <w:lvl w:ilvl="4" w:tplc="1C090003" w:tentative="1">
+      <w:start w:val="1"/>
+      <w:numFmt w:val="bullet"/>
+      <w:lvlText w:val="o"/>
+      <w:lvlJc w:val="left"/>
+      <w:pPr>
+        <w:ind w:left="3600" w:hanging="360"/>
+      </w:pPr>
+      <w:rPr>
+        <w:rFonts w:ascii="Courier New" w:hAnsi="Courier New" w:cs="Courier New" w:hint="default"/>
+      </w:rPr>
+    </w:lvl>
+    <w:lvl w:ilvl="5" w:tplc="1C090005" w:tentative="1">
+      <w:start w:val="1"/>
+      <w:numFmt w:val="bullet"/>
+      <w:lvlText w:val=""/>
+      <w:lvlJc w:val="left"/>
+      <w:pPr>
+        <w:ind w:left="4320" w:hanging="360"/>
+      </w:pPr>
+      <w:rPr>
+        <w:rFonts w:ascii="Wingdings" w:hAnsi="Wingdings" w:hint="default"/>
+      </w:rPr>
+    </w:lvl>
+    <w:lvl w:ilvl="6" w:tplc="1C090001" w:tentative="1">
+      <w:start w:val="1"/>
+      <w:numFmt w:val="bullet"/>
+      <w:lvlText w:val=""/>
+      <w:lvlJc w:val="left"/>
+      <w:pPr>
+        <w:ind w:left="5040" w:hanging="360"/>
+      </w:pPr>
+      <w:rPr>
+        <w:rFonts w:ascii="Symbol" w:hAnsi="Symbol" w:hint="default"/>
+      </w:rPr>
+    </w:lvl>
+    <w:lvl w:ilvl="7" w:tplc="1C090003" w:tentative="1">
+      <w:start w:val="1"/>
+      <w:numFmt w:val="bullet"/>
+      <w:lvlText w:val="o"/>
+      <w:lvlJc w:val="left"/>
+      <w:pPr>
+        <w:ind w:left="5760" w:hanging="360"/>
+      </w:pPr>
+      <w:rPr>
+        <w:rFonts w:ascii="Courier New" w:hAnsi="Courier New" w:cs="Courier New" w:hint="default"/>
+      </w:rPr>
+    </w:lvl>
+    <w:lvl w:ilvl="8" w:tplc="1C090005" w:tentative="1">
+      <w:start w:val="1"/>
+      <w:numFmt w:val="bullet"/>
+      <w:lvlText w:val=""/>
+      <w:lvlJc w:val="left"/>
+      <w:pPr>
+        <w:ind w:left="6480" w:hanging="360"/>
+      </w:pPr>
+      <w:rPr>
+        <w:rFonts w:ascii="Wingdings" w:hAnsi="Wingdings" w:hint="default"/>
+      </w:rPr>
+    </w:lvl>
+  </w:abstractNum>
+  <w:abstractNum w:abstractNumId="4" w15:restartNumberingAfterBreak="0">
     <w:nsid w:val="2D5137AF"/>
     <w:multiLevelType w:val="hybridMultilevel"/>
     <w:tmpl w:val="02EEB0BC"/>
@@ -604,8 +1472,250 @@
       </w:rPr>
     </w:lvl>
   </w:abstractNum>
+  <w:abstractNum w:abstractNumId="5" w15:restartNumberingAfterBreak="0">
+    <w:nsid w:val="49B913B9"/>
+    <w:multiLevelType w:val="hybridMultilevel"/>
+    <w:tmpl w:val="D972A384"/>
+    <w:lvl w:ilvl="0" w:tplc="57B89244">
+      <w:numFmt w:val="bullet"/>
+      <w:lvlText w:val="-"/>
+      <w:lvlJc w:val="left"/>
+      <w:pPr>
+        <w:ind w:left="720" w:hanging="360"/>
+      </w:pPr>
+      <w:rPr>
+        <w:rFonts w:ascii="Calibri" w:eastAsiaTheme="minorHAnsi" w:hAnsi="Calibri" w:cstheme="minorBidi" w:hint="default"/>
+      </w:rPr>
+    </w:lvl>
+    <w:lvl w:ilvl="1" w:tplc="1C090003" w:tentative="1">
+      <w:start w:val="1"/>
+      <w:numFmt w:val="bullet"/>
+      <w:lvlText w:val="o"/>
+      <w:lvlJc w:val="left"/>
+      <w:pPr>
+        <w:ind w:left="1440" w:hanging="360"/>
+      </w:pPr>
+      <w:rPr>
+        <w:rFonts w:ascii="Courier New" w:hAnsi="Courier New" w:cs="Courier New" w:hint="default"/>
+      </w:rPr>
+    </w:lvl>
+    <w:lvl w:ilvl="2" w:tplc="1C090005" w:tentative="1">
+      <w:start w:val="1"/>
+      <w:numFmt w:val="bullet"/>
+      <w:lvlText w:val=""/>
+      <w:lvlJc w:val="left"/>
+      <w:pPr>
+        <w:ind w:left="2160" w:hanging="360"/>
+      </w:pPr>
+      <w:rPr>
+        <w:rFonts w:ascii="Wingdings" w:hAnsi="Wingdings" w:hint="default"/>
+      </w:rPr>
+    </w:lvl>
+    <w:lvl w:ilvl="3" w:tplc="1C090001" w:tentative="1">
+      <w:start w:val="1"/>
+      <w:numFmt w:val="bullet"/>
+      <w:lvlText w:val=""/>
+      <w:lvlJc w:val="left"/>
+      <w:pPr>
+        <w:ind w:left="2880" w:hanging="360"/>
+      </w:pPr>
+      <w:rPr>
+        <w:rFonts w:ascii="Symbol" w:hAnsi="Symbol" w:hint="default"/>
+      </w:rPr>
+    </w:lvl>
+    <w:lvl w:ilvl="4" w:tplc="1C090003" w:tentative="1">
+      <w:start w:val="1"/>
+      <w:numFmt w:val="bullet"/>
+      <w:lvlText w:val="o"/>
+      <w:lvlJc w:val="left"/>
+      <w:pPr>
+        <w:ind w:left="3600" w:hanging="360"/>
+      </w:pPr>
+      <w:rPr>
+        <w:rFonts w:ascii="Courier New" w:hAnsi="Courier New" w:cs="Courier New" w:hint="default"/>
+      </w:rPr>
+    </w:lvl>
+    <w:lvl w:ilvl="5" w:tplc="1C090005" w:tentative="1">
+      <w:start w:val="1"/>
+      <w:numFmt w:val="bullet"/>
+      <w:lvlText w:val=""/>
+      <w:lvlJc w:val="left"/>
+      <w:pPr>
+        <w:ind w:left="4320" w:hanging="360"/>
+      </w:pPr>
+      <w:rPr>
+        <w:rFonts w:ascii="Wingdings" w:hAnsi="Wingdings" w:hint="default"/>
+      </w:rPr>
+    </w:lvl>
+    <w:lvl w:ilvl="6" w:tplc="1C090001" w:tentative="1">
+      <w:start w:val="1"/>
+      <w:numFmt w:val="bullet"/>
+      <w:lvlText w:val=""/>
+      <w:lvlJc w:val="left"/>
+      <w:pPr>
+        <w:ind w:left="5040" w:hanging="360"/>
+      </w:pPr>
+      <w:rPr>
+        <w:rFonts w:ascii="Symbol" w:hAnsi="Symbol" w:hint="default"/>
+      </w:rPr>
+    </w:lvl>
+    <w:lvl w:ilvl="7" w:tplc="1C090003" w:tentative="1">
+      <w:start w:val="1"/>
+      <w:numFmt w:val="bullet"/>
+      <w:lvlText w:val="o"/>
+      <w:lvlJc w:val="left"/>
+      <w:pPr>
+        <w:ind w:left="5760" w:hanging="360"/>
+      </w:pPr>
+      <w:rPr>
+        <w:rFonts w:ascii="Courier New" w:hAnsi="Courier New" w:cs="Courier New" w:hint="default"/>
+      </w:rPr>
+    </w:lvl>
+    <w:lvl w:ilvl="8" w:tplc="1C090005" w:tentative="1">
+      <w:start w:val="1"/>
+      <w:numFmt w:val="bullet"/>
+      <w:lvlText w:val=""/>
+      <w:lvlJc w:val="left"/>
+      <w:pPr>
+        <w:ind w:left="6480" w:hanging="360"/>
+      </w:pPr>
+      <w:rPr>
+        <w:rFonts w:ascii="Wingdings" w:hAnsi="Wingdings" w:hint="default"/>
+      </w:rPr>
+    </w:lvl>
+  </w:abstractNum>
+  <w:abstractNum w:abstractNumId="6" w15:restartNumberingAfterBreak="0">
+    <w:nsid w:val="56E960C7"/>
+    <w:multiLevelType w:val="hybridMultilevel"/>
+    <w:tmpl w:val="DDD264DE"/>
+    <w:lvl w:ilvl="0" w:tplc="2474EC1E">
+      <w:numFmt w:val="bullet"/>
+      <w:lvlText w:val="-"/>
+      <w:lvlJc w:val="left"/>
+      <w:pPr>
+        <w:ind w:left="720" w:hanging="360"/>
+      </w:pPr>
+      <w:rPr>
+        <w:rFonts w:ascii="Calibri" w:eastAsiaTheme="minorHAnsi" w:hAnsi="Calibri" w:cstheme="minorBidi" w:hint="default"/>
+      </w:rPr>
+    </w:lvl>
+    <w:lvl w:ilvl="1" w:tplc="1C090003" w:tentative="1">
+      <w:start w:val="1"/>
+      <w:numFmt w:val="bullet"/>
+      <w:lvlText w:val="o"/>
+      <w:lvlJc w:val="left"/>
+      <w:pPr>
+        <w:ind w:left="1440" w:hanging="360"/>
+      </w:pPr>
+      <w:rPr>
+        <w:rFonts w:ascii="Courier New" w:hAnsi="Courier New" w:cs="Courier New" w:hint="default"/>
+      </w:rPr>
+    </w:lvl>
+    <w:lvl w:ilvl="2" w:tplc="1C090005" w:tentative="1">
+      <w:start w:val="1"/>
+      <w:numFmt w:val="bullet"/>
+      <w:lvlText w:val=""/>
+      <w:lvlJc w:val="left"/>
+      <w:pPr>
+        <w:ind w:left="2160" w:hanging="360"/>
+      </w:pPr>
+      <w:rPr>
+        <w:rFonts w:ascii="Wingdings" w:hAnsi="Wingdings" w:hint="default"/>
+      </w:rPr>
+    </w:lvl>
+    <w:lvl w:ilvl="3" w:tplc="1C090001" w:tentative="1">
+      <w:start w:val="1"/>
+      <w:numFmt w:val="bullet"/>
+      <w:lvlText w:val=""/>
+      <w:lvlJc w:val="left"/>
+      <w:pPr>
+        <w:ind w:left="2880" w:hanging="360"/>
+      </w:pPr>
+      <w:rPr>
+        <w:rFonts w:ascii="Symbol" w:hAnsi="Symbol" w:hint="default"/>
+      </w:rPr>
+    </w:lvl>
+    <w:lvl w:ilvl="4" w:tplc="1C090003" w:tentative="1">
+      <w:start w:val="1"/>
+      <w:numFmt w:val="bullet"/>
+      <w:lvlText w:val="o"/>
+      <w:lvlJc w:val="left"/>
+      <w:pPr>
+        <w:ind w:left="3600" w:hanging="360"/>
+      </w:pPr>
+      <w:rPr>
+        <w:rFonts w:ascii="Courier New" w:hAnsi="Courier New" w:cs="Courier New" w:hint="default"/>
+      </w:rPr>
+    </w:lvl>
+    <w:lvl w:ilvl="5" w:tplc="1C090005" w:tentative="1">
+      <w:start w:val="1"/>
+      <w:numFmt w:val="bullet"/>
+      <w:lvlText w:val=""/>
+      <w:lvlJc w:val="left"/>
+      <w:pPr>
+        <w:ind w:left="4320" w:hanging="360"/>
+      </w:pPr>
+      <w:rPr>
+        <w:rFonts w:ascii="Wingdings" w:hAnsi="Wingdings" w:hint="default"/>
+      </w:rPr>
+    </w:lvl>
+    <w:lvl w:ilvl="6" w:tplc="1C090001" w:tentative="1">
+      <w:start w:val="1"/>
+      <w:numFmt w:val="bullet"/>
+      <w:lvlText w:val=""/>
+      <w:lvlJc w:val="left"/>
+      <w:pPr>
+        <w:ind w:left="5040" w:hanging="360"/>
+      </w:pPr>
+      <w:rPr>
+        <w:rFonts w:ascii="Symbol" w:hAnsi="Symbol" w:hint="default"/>
+      </w:rPr>
+    </w:lvl>
+    <w:lvl w:ilvl="7" w:tplc="1C090003" w:tentative="1">
+      <w:start w:val="1"/>
+      <w:numFmt w:val="bullet"/>
+      <w:lvlText w:val="o"/>
+      <w:lvlJc w:val="left"/>
+      <w:pPr>
+        <w:ind w:left="5760" w:hanging="360"/>
+      </w:pPr>
+      <w:rPr>
+        <w:rFonts w:ascii="Courier New" w:hAnsi="Courier New" w:cs="Courier New" w:hint="default"/>
+      </w:rPr>
+    </w:lvl>
+    <w:lvl w:ilvl="8" w:tplc="1C090005" w:tentative="1">
+      <w:start w:val="1"/>
+      <w:numFmt w:val="bullet"/>
+      <w:lvlText w:val=""/>
+      <w:lvlJc w:val="left"/>
+      <w:pPr>
+        <w:ind w:left="6480" w:hanging="360"/>
+      </w:pPr>
+      <w:rPr>
+        <w:rFonts w:ascii="Wingdings" w:hAnsi="Wingdings" w:hint="default"/>
+      </w:rPr>
+    </w:lvl>
+  </w:abstractNum>
   <w:num w:numId="1">
+    <w:abstractNumId w:val="4"/>
+  </w:num>
+  <w:num w:numId="2">
+    <w:abstractNumId w:val="3"/>
+  </w:num>
+  <w:num w:numId="3">
     <w:abstractNumId w:val="0"/>
+  </w:num>
+  <w:num w:numId="4">
+    <w:abstractNumId w:val="5"/>
+  </w:num>
+  <w:num w:numId="5">
+    <w:abstractNumId w:val="6"/>
+  </w:num>
+  <w:num w:numId="6">
+    <w:abstractNumId w:val="2"/>
+  </w:num>
+  <w:num w:numId="7">
+    <w:abstractNumId w:val="1"/>
   </w:num>
 </w:numbering>
 </file>

</xml_diff>

<commit_message>
DC : updated High-level deliverables
</commit_message>
<xml_diff>
--- a/documentation/Deliverables – High level.docx
+++ b/documentation/Deliverables – High level.docx
@@ -21,6 +21,21 @@
       <w:r>
         <w:t>Presentation</w:t>
       </w:r>
+      <w:r>
+        <w:t xml:space="preserve"> (19</w:t>
+      </w:r>
+      <w:r>
+        <w:rPr>
+          <w:vertAlign w:val="superscript"/>
+        </w:rPr>
+        <w:t>th</w:t>
+      </w:r>
+      <w:r>
+        <w:t xml:space="preserve"> June</w:t>
+      </w:r>
+      <w:r>
+        <w:t>)</w:t>
+      </w:r>
     </w:p>
     <w:p>
       <w:pPr>
@@ -184,7 +199,22 @@
         </w:numPr>
       </w:pPr>
       <w:r>
-        <w:t xml:space="preserve">Supporting documentation </w:t>
+        <w:t>Supporting documentation</w:t>
+      </w:r>
+      <w:r>
+        <w:t>(3</w:t>
+      </w:r>
+      <w:r>
+        <w:rPr>
+          <w:vertAlign w:val="superscript"/>
+        </w:rPr>
+        <w:t>rd</w:t>
+      </w:r>
+      <w:r>
+        <w:t xml:space="preserve"> July)</w:t>
+      </w:r>
+      <w:r>
+        <w:t xml:space="preserve"> </w:t>
       </w:r>
       <w:r>
         <w:rPr>
@@ -202,13 +232,10 @@
         </w:numPr>
       </w:pPr>
       <w:r>
-        <w:t xml:space="preserve">Definition of ‘RUP Lite’ </w:t>
-      </w:r>
-      <w:r>
         <w:rPr>
-          <w:highlight w:val="yellow"/>
+          <w:highlight w:val="darkGreen"/>
         </w:rPr>
-        <w:t>- Sidwell</w:t>
+        <w:t>Definition of ‘RUP Lite’ - Sidwell</w:t>
       </w:r>
     </w:p>
     <w:p>
@@ -227,12 +254,183 @@
       <w:pPr>
         <w:pStyle w:val="ListParagraph"/>
         <w:numPr>
+          <w:ilvl w:val="2"/>
+          <w:numId w:val="1"/>
+        </w:numPr>
+      </w:pPr>
+      <w:r>
+        <w:t xml:space="preserve">Functional Specification </w:t>
+      </w:r>
+    </w:p>
+    <w:p>
+      <w:pPr>
+        <w:pStyle w:val="ListParagraph"/>
+        <w:numPr>
+          <w:ilvl w:val="3"/>
+          <w:numId w:val="1"/>
+        </w:numPr>
+      </w:pPr>
+      <w:r>
+        <w:t>Use Case Diagram</w:t>
+      </w:r>
+    </w:p>
+    <w:p>
+      <w:pPr>
+        <w:pStyle w:val="ListParagraph"/>
+        <w:numPr>
+          <w:ilvl w:val="3"/>
+          <w:numId w:val="1"/>
+        </w:numPr>
+      </w:pPr>
+      <w:r>
+        <w:t>Use Case Definition</w:t>
+      </w:r>
+    </w:p>
+    <w:p>
+      <w:pPr>
+        <w:pStyle w:val="ListParagraph"/>
+        <w:numPr>
+          <w:ilvl w:val="2"/>
+          <w:numId w:val="1"/>
+        </w:numPr>
+      </w:pPr>
+      <w:r>
+        <w:t>Technical Specification</w:t>
+      </w:r>
+    </w:p>
+    <w:p>
+      <w:pPr>
+        <w:pStyle w:val="ListParagraph"/>
+        <w:numPr>
+          <w:ilvl w:val="3"/>
+          <w:numId w:val="1"/>
+        </w:numPr>
+      </w:pPr>
+      <w:r>
+        <w:t>Architectural Diagram</w:t>
+      </w:r>
+    </w:p>
+    <w:p>
+      <w:pPr>
+        <w:pStyle w:val="ListParagraph"/>
+        <w:numPr>
+          <w:ilvl w:val="3"/>
+          <w:numId w:val="1"/>
+        </w:numPr>
+      </w:pPr>
+      <w:r>
+        <w:t>Class / Component Diagram</w:t>
+      </w:r>
+    </w:p>
+    <w:p>
+      <w:pPr>
+        <w:pStyle w:val="ListParagraph"/>
+        <w:numPr>
+          <w:ilvl w:val="0"/>
+          <w:numId w:val="1"/>
+        </w:numPr>
+      </w:pPr>
+      <w:r>
+        <w:t>Timesheets</w:t>
+      </w:r>
+      <w:r>
+        <w:t xml:space="preserve"> </w:t>
+      </w:r>
+      <w:r>
+        <w:t>(3</w:t>
+      </w:r>
+      <w:r>
+        <w:rPr>
+          <w:vertAlign w:val="superscript"/>
+        </w:rPr>
+        <w:t>rd</w:t>
+      </w:r>
+      <w:r>
+        <w:t xml:space="preserve"> July)</w:t>
+      </w:r>
+    </w:p>
+    <w:p>
+      <w:pPr>
+        <w:pStyle w:val="ListParagraph"/>
+        <w:numPr>
           <w:ilvl w:val="1"/>
           <w:numId w:val="1"/>
         </w:numPr>
       </w:pPr>
       <w:r>
-        <w:t xml:space="preserve">Functional Specification </w:t>
+        <w:t>Individuals</w:t>
+      </w:r>
+    </w:p>
+    <w:p>
+      <w:pPr>
+        <w:pStyle w:val="ListParagraph"/>
+        <w:numPr>
+          <w:ilvl w:val="1"/>
+          <w:numId w:val="1"/>
+        </w:numPr>
+      </w:pPr>
+      <w:r>
+        <w:t>To be combined and provided as supporting documentation</w:t>
+      </w:r>
+    </w:p>
+    <w:p>
+      <w:pPr>
+        <w:pStyle w:val="ListParagraph"/>
+        <w:numPr>
+          <w:ilvl w:val="0"/>
+          <w:numId w:val="1"/>
+        </w:numPr>
+      </w:pPr>
+      <w:r>
+        <w:t>Group Report</w:t>
+      </w:r>
+      <w:r>
+        <w:t xml:space="preserve"> </w:t>
+      </w:r>
+      <w:r>
+        <w:t>(3</w:t>
+      </w:r>
+      <w:r>
+        <w:rPr>
+          <w:vertAlign w:val="superscript"/>
+        </w:rPr>
+        <w:t>rd</w:t>
+      </w:r>
+      <w:r>
+        <w:t xml:space="preserve"> July)</w:t>
+      </w:r>
+      <w:r>
+        <w:t>– (</w:t>
+      </w:r>
+      <w:r>
+        <w:t>Sidwell – define group report sections</w:t>
+      </w:r>
+      <w:r>
+        <w:t>)</w:t>
+      </w:r>
+    </w:p>
+    <w:p>
+      <w:pPr>
+        <w:pStyle w:val="ListParagraph"/>
+        <w:numPr>
+          <w:ilvl w:val="1"/>
+          <w:numId w:val="1"/>
+        </w:numPr>
+      </w:pPr>
+      <w:r>
+        <w:t>Methodology Description</w:t>
+      </w:r>
+    </w:p>
+    <w:p>
+      <w:pPr>
+        <w:pStyle w:val="ListParagraph"/>
+        <w:numPr>
+          <w:ilvl w:val="1"/>
+          <w:numId w:val="1"/>
+        </w:numPr>
+      </w:pPr>
+      <w:r>
+        <w:t>Identification of requirements</w:t>
       </w:r>
     </w:p>
     <w:p>
@@ -243,8 +441,17 @@
           <w:numId w:val="1"/>
         </w:numPr>
       </w:pPr>
-      <w:r>
-        <w:t>Use Case Diagram</w:t>
+    </w:p>
+    <w:p>
+      <w:pPr>
+        <w:pStyle w:val="ListParagraph"/>
+        <w:numPr>
+          <w:ilvl w:val="1"/>
+          <w:numId w:val="1"/>
+        </w:numPr>
+      </w:pPr>
+      <w:r>
+        <w:t>List of assumptions made</w:t>
       </w:r>
     </w:p>
     <w:p>
@@ -256,7 +463,19 @@
         </w:numPr>
       </w:pPr>
       <w:r>
-        <w:t>Use Case Definition</w:t>
+        <w:t>We will have a very rudimentary algorithm to determine Pro vs Con</w:t>
+      </w:r>
+    </w:p>
+    <w:p>
+      <w:pPr>
+        <w:pStyle w:val="ListParagraph"/>
+        <w:numPr>
+          <w:ilvl w:val="2"/>
+          <w:numId w:val="1"/>
+        </w:numPr>
+      </w:pPr>
+      <w:r>
+        <w:t>We assume that the gaps in location data is distributed equally</w:t>
       </w:r>
     </w:p>
     <w:p>
@@ -268,7 +487,7 @@
         </w:numPr>
       </w:pPr>
       <w:r>
-        <w:t>Technical Specification</w:t>
+        <w:t>Success Criteria</w:t>
       </w:r>
     </w:p>
     <w:p>
@@ -280,7 +499,7 @@
         </w:numPr>
       </w:pPr>
       <w:r>
-        <w:t>Architectural Diagram</w:t>
+        <w:t>All Graphs to visualise data collected, and transformed by TwitConPro. This excludes meta-data such as (Country/state polygons, static data such as category colours).</w:t>
       </w:r>
     </w:p>
     <w:p>
@@ -292,7 +511,175 @@
         </w:numPr>
       </w:pPr>
       <w:r>
-        <w:t>Class / Component Diagram</w:t>
+        <w:t>Data Visualisations</w:t>
+      </w:r>
+    </w:p>
+    <w:p>
+      <w:pPr>
+        <w:pStyle w:val="ListParagraph"/>
+        <w:numPr>
+          <w:ilvl w:val="3"/>
+          <w:numId w:val="1"/>
+        </w:numPr>
+      </w:pPr>
+      <w:r>
+        <w:t>Daily Sentiments – Heat Map of Category by time (Hourly, Daily)</w:t>
+      </w:r>
+    </w:p>
+    <w:p>
+      <w:pPr>
+        <w:pStyle w:val="ListParagraph"/>
+        <w:numPr>
+          <w:ilvl w:val="3"/>
+          <w:numId w:val="1"/>
+        </w:numPr>
+      </w:pPr>
+      <w:r>
+        <w:t>ConPro bar graph</w:t>
+      </w:r>
+      <w:r>
+        <w:t xml:space="preserve"> – Pro/Con daily stream</w:t>
+      </w:r>
+      <w:r>
+        <w:t xml:space="preserve"> </w:t>
+      </w:r>
+    </w:p>
+    <w:p>
+      <w:pPr>
+        <w:pStyle w:val="ListParagraph"/>
+        <w:numPr>
+          <w:ilvl w:val="3"/>
+          <w:numId w:val="1"/>
+        </w:numPr>
+      </w:pPr>
+      <w:r>
+        <w:t>Location Based – State colour intensity per category</w:t>
+      </w:r>
+    </w:p>
+    <w:p>
+      <w:pPr>
+        <w:pStyle w:val="ListParagraph"/>
+        <w:numPr>
+          <w:ilvl w:val="2"/>
+          <w:numId w:val="1"/>
+        </w:numPr>
+      </w:pPr>
+      <w:r>
+        <w:t>Data extracted from twitter</w:t>
+      </w:r>
+    </w:p>
+    <w:p>
+      <w:pPr>
+        <w:pStyle w:val="ListParagraph"/>
+        <w:numPr>
+          <w:ilvl w:val="3"/>
+          <w:numId w:val="1"/>
+        </w:numPr>
+      </w:pPr>
+      <w:r>
+        <w:t>History (US Elections &amp; SA Provincials) Dates???</w:t>
+      </w:r>
+    </w:p>
+    <w:p>
+      <w:pPr>
+        <w:pStyle w:val="ListParagraph"/>
+        <w:numPr>
+          <w:ilvl w:val="3"/>
+          <w:numId w:val="1"/>
+        </w:numPr>
+      </w:pPr>
+      <w:r>
+        <w:t xml:space="preserve">Streamed </w:t>
+      </w:r>
+      <w:r>
+        <w:t>(US Elections &amp; SA Provincials) Dates???</w:t>
+      </w:r>
+    </w:p>
+    <w:p>
+      <w:pPr>
+        <w:pStyle w:val="ListParagraph"/>
+        <w:numPr>
+          <w:ilvl w:val="1"/>
+          <w:numId w:val="1"/>
+        </w:numPr>
+      </w:pPr>
+      <w:r>
+        <w:t>Context with respect to relevant literature</w:t>
+      </w:r>
+    </w:p>
+    <w:p>
+      <w:pPr>
+        <w:pStyle w:val="ListParagraph"/>
+        <w:numPr>
+          <w:ilvl w:val="1"/>
+          <w:numId w:val="1"/>
+        </w:numPr>
+      </w:pPr>
+      <w:r>
+        <w:t>Validation of final output</w:t>
+      </w:r>
+    </w:p>
+    <w:p>
+      <w:pPr>
+        <w:pStyle w:val="ListParagraph"/>
+        <w:numPr>
+          <w:ilvl w:val="1"/>
+          <w:numId w:val="1"/>
+        </w:numPr>
+      </w:pPr>
+      <w:r>
+        <w:t xml:space="preserve">Describe possible </w:t>
+      </w:r>
+      <w:r>
+        <w:t>extensions</w:t>
+      </w:r>
+    </w:p>
+    <w:p>
+      <w:pPr>
+        <w:pStyle w:val="ListParagraph"/>
+        <w:numPr>
+          <w:ilvl w:val="2"/>
+          <w:numId w:val="1"/>
+        </w:numPr>
+      </w:pPr>
+      <w:r>
+        <w:t>Machine Learning to be more precise</w:t>
+      </w:r>
+    </w:p>
+    <w:p>
+      <w:pPr>
+        <w:pStyle w:val="ListParagraph"/>
+        <w:numPr>
+          <w:ilvl w:val="2"/>
+          <w:numId w:val="1"/>
+        </w:numPr>
+      </w:pPr>
+      <w:r>
+        <w:t>Location Validation</w:t>
+      </w:r>
+      <w:r>
+        <w:t xml:space="preserve"> – We have found the data provided not be precise</w:t>
+      </w:r>
+    </w:p>
+    <w:p>
+      <w:pPr>
+        <w:pStyle w:val="ListParagraph"/>
+        <w:numPr>
+          <w:ilvl w:val="1"/>
+          <w:numId w:val="1"/>
+        </w:numPr>
+      </w:pPr>
+      <w:r>
+        <w:t xml:space="preserve">References to technologies </w:t>
+      </w:r>
+      <w:r>
+        <w:t>and tutorials</w:t>
+      </w:r>
+      <w:r>
+        <w:t xml:space="preserve"> </w:t>
+      </w:r>
+      <w:r>
+        <w:t>used</w:t>
       </w:r>
     </w:p>
     <w:p>
@@ -304,7 +691,29 @@
         </w:numPr>
       </w:pPr>
       <w:r>
-        <w:t>Timesheets</w:t>
+        <w:lastRenderedPageBreak/>
+        <w:t>Solution</w:t>
+      </w:r>
+      <w:r>
+        <w:t xml:space="preserve"> </w:t>
+      </w:r>
+      <w:r>
+        <w:t>(</w:t>
+      </w:r>
+      <w:r>
+        <w:t>19</w:t>
+      </w:r>
+      <w:r>
+        <w:rPr>
+          <w:vertAlign w:val="superscript"/>
+        </w:rPr>
+        <w:t>th</w:t>
+      </w:r>
+      <w:r>
+        <w:t xml:space="preserve"> June</w:t>
+      </w:r>
+      <w:r>
+        <w:t>)</w:t>
       </w:r>
     </w:p>
     <w:p>
@@ -314,9 +723,30 @@
           <w:ilvl w:val="1"/>
           <w:numId w:val="1"/>
         </w:numPr>
-      </w:pPr>
-      <w:r>
-        <w:t>Individuals</w:t>
+        <w:rPr>
+          <w:highlight w:val="darkGreen"/>
+        </w:rPr>
+      </w:pPr>
+      <w:r>
+        <w:rPr>
+          <w:highlight w:val="darkGreen"/>
+        </w:rPr>
+        <w:t>Data Collection Components</w:t>
+      </w:r>
+    </w:p>
+    <w:p>
+      <w:pPr>
+        <w:pStyle w:val="ListParagraph"/>
+        <w:numPr>
+          <w:ilvl w:val="2"/>
+          <w:numId w:val="1"/>
+        </w:numPr>
+      </w:pPr>
+      <w:r>
+        <w:rPr>
+          <w:highlight w:val="darkGreen"/>
+        </w:rPr>
+        <w:t>Pretty much done, some polishing to do</w:t>
       </w:r>
     </w:p>
     <w:p>
@@ -328,29 +758,44 @@
         </w:numPr>
       </w:pPr>
       <w:r>
-        <w:t>To be combined and provided as supporting documentation</w:t>
-      </w:r>
-    </w:p>
-    <w:p>
-      <w:pPr>
-        <w:pStyle w:val="ListParagraph"/>
-        <w:numPr>
-          <w:ilvl w:val="0"/>
-          <w:numId w:val="1"/>
-        </w:numPr>
-      </w:pPr>
-      <w:r>
-        <w:t>Group Report</w:t>
-      </w:r>
-      <w:r>
-        <w:t xml:space="preserve"> – (</w:t>
-      </w:r>
-      <w:r>
-        <w:t>Sidwell – define group report sections</w:t>
-      </w:r>
-      <w:r>
-        <w:t>)</w:t>
-      </w:r>
+        <w:t>Data Transformation Component</w:t>
+      </w:r>
+    </w:p>
+    <w:p>
+      <w:pPr>
+        <w:pStyle w:val="ListParagraph"/>
+        <w:numPr>
+          <w:ilvl w:val="2"/>
+          <w:numId w:val="1"/>
+        </w:numPr>
+      </w:pPr>
+      <w:r>
+        <w:rPr>
+          <w:highlight w:val="darkGreen"/>
+        </w:rPr>
+        <w:t>Gareth Scala/Spark Engine</w:t>
+      </w:r>
+    </w:p>
+    <w:p>
+      <w:pPr>
+        <w:pStyle w:val="ListParagraph"/>
+        <w:numPr>
+          <w:ilvl w:val="2"/>
+          <w:numId w:val="1"/>
+        </w:numPr>
+      </w:pPr>
+      <w:r>
+        <w:t>Needs though put into algorithms</w:t>
+      </w:r>
+    </w:p>
+    <w:p>
+      <w:pPr>
+        <w:pStyle w:val="ListParagraph"/>
+        <w:numPr>
+          <w:ilvl w:val="2"/>
+          <w:numId w:val="1"/>
+        </w:numPr>
+      </w:pPr>
     </w:p>
     <w:p>
       <w:pPr>
@@ -361,127 +806,7 @@
         </w:numPr>
       </w:pPr>
       <w:r>
-        <w:t>Methodology Description</w:t>
-      </w:r>
-    </w:p>
-    <w:p>
-      <w:pPr>
-        <w:pStyle w:val="ListParagraph"/>
-        <w:numPr>
-          <w:ilvl w:val="1"/>
-          <w:numId w:val="1"/>
-        </w:numPr>
-      </w:pPr>
-      <w:r>
-        <w:t>Identification of requirements</w:t>
-      </w:r>
-    </w:p>
-    <w:p>
-      <w:pPr>
-        <w:pStyle w:val="ListParagraph"/>
-        <w:numPr>
-          <w:ilvl w:val="1"/>
-          <w:numId w:val="1"/>
-        </w:numPr>
-      </w:pPr>
-      <w:r>
-        <w:t>List of assumptions made</w:t>
-      </w:r>
-    </w:p>
-    <w:p>
-      <w:pPr>
-        <w:pStyle w:val="ListParagraph"/>
-        <w:numPr>
-          <w:ilvl w:val="1"/>
-          <w:numId w:val="1"/>
-        </w:numPr>
-      </w:pPr>
-      <w:r>
-        <w:t>Success Criteria</w:t>
-      </w:r>
-    </w:p>
-    <w:p>
-      <w:pPr>
-        <w:pStyle w:val="ListParagraph"/>
-        <w:numPr>
-          <w:ilvl w:val="1"/>
-          <w:numId w:val="1"/>
-        </w:numPr>
-      </w:pPr>
-      <w:r>
-        <w:t>Context with respect to relevant literature</w:t>
-      </w:r>
-    </w:p>
-    <w:p>
-      <w:pPr>
-        <w:pStyle w:val="ListParagraph"/>
-        <w:numPr>
-          <w:ilvl w:val="1"/>
-          <w:numId w:val="1"/>
-        </w:numPr>
-      </w:pPr>
-      <w:r>
-        <w:t>Validation of final output</w:t>
-      </w:r>
-    </w:p>
-    <w:p>
-      <w:pPr>
-        <w:pStyle w:val="ListParagraph"/>
-        <w:numPr>
-          <w:ilvl w:val="1"/>
-          <w:numId w:val="1"/>
-        </w:numPr>
-      </w:pPr>
-      <w:r>
-        <w:t xml:space="preserve">Describe possible </w:t>
-      </w:r>
-      <w:r>
-        <w:t>extensions</w:t>
-      </w:r>
-    </w:p>
-    <w:p>
-      <w:pPr>
-        <w:pStyle w:val="ListParagraph"/>
-        <w:numPr>
-          <w:ilvl w:val="1"/>
-          <w:numId w:val="1"/>
-        </w:numPr>
-      </w:pPr>
-      <w:r>
-        <w:t xml:space="preserve">References to technologies </w:t>
-      </w:r>
-      <w:r>
-        <w:t>and tutorials</w:t>
-      </w:r>
-      <w:r>
-        <w:t xml:space="preserve"> </w:t>
-      </w:r>
-      <w:r>
-        <w:t>used</w:t>
-      </w:r>
-    </w:p>
-    <w:p>
-      <w:pPr>
-        <w:pStyle w:val="ListParagraph"/>
-        <w:numPr>
-          <w:ilvl w:val="0"/>
-          <w:numId w:val="1"/>
-        </w:numPr>
-      </w:pPr>
-      <w:r>
-        <w:t>Solution</w:t>
-      </w:r>
-    </w:p>
-    <w:p>
-      <w:pPr>
-        <w:pStyle w:val="ListParagraph"/>
-        <w:numPr>
-          <w:ilvl w:val="1"/>
-          <w:numId w:val="1"/>
-        </w:numPr>
-      </w:pPr>
-      <w:r>
-        <w:t>Data Collection Components</w:t>
+        <w:t>Data Visualisation Component</w:t>
       </w:r>
     </w:p>
     <w:p>
@@ -491,65 +816,15 @@
           <w:ilvl w:val="2"/>
           <w:numId w:val="1"/>
         </w:numPr>
-      </w:pPr>
-      <w:r>
-        <w:t>Pretty much done, some polishing to do</w:t>
-      </w:r>
-    </w:p>
-    <w:p>
-      <w:pPr>
-        <w:pStyle w:val="ListParagraph"/>
-        <w:numPr>
-          <w:ilvl w:val="1"/>
-          <w:numId w:val="1"/>
-        </w:numPr>
-      </w:pPr>
-      <w:r>
-        <w:t>Data Transformation Component</w:t>
-      </w:r>
-    </w:p>
-    <w:p>
-      <w:pPr>
-        <w:pStyle w:val="ListParagraph"/>
-        <w:numPr>
-          <w:ilvl w:val="2"/>
-          <w:numId w:val="1"/>
-        </w:numPr>
-      </w:pPr>
-      <w:r>
-        <w:t>Needs though put into algorithms</w:t>
-      </w:r>
-    </w:p>
-    <w:p>
-      <w:pPr>
-        <w:pStyle w:val="ListParagraph"/>
-        <w:numPr>
-          <w:ilvl w:val="2"/>
-          <w:numId w:val="1"/>
-        </w:numPr>
-      </w:pPr>
-    </w:p>
-    <w:p>
-      <w:pPr>
-        <w:pStyle w:val="ListParagraph"/>
-        <w:numPr>
-          <w:ilvl w:val="1"/>
-          <w:numId w:val="1"/>
-        </w:numPr>
-      </w:pPr>
-      <w:r>
-        <w:t>Data Visualisation Component</w:t>
-      </w:r>
-    </w:p>
-    <w:p>
-      <w:pPr>
-        <w:pStyle w:val="ListParagraph"/>
-        <w:numPr>
-          <w:ilvl w:val="2"/>
-          <w:numId w:val="1"/>
-        </w:numPr>
-      </w:pPr>
-      <w:r>
+        <w:rPr>
+          <w:strike/>
+        </w:rPr>
+      </w:pPr>
+      <w:r>
+        <w:rPr>
+          <w:strike/>
+          <w:highlight w:val="darkGreen"/>
+        </w:rPr>
         <w:t>HeatMap(50%) – Todo is make it work hourly</w:t>
       </w:r>
     </w:p>
@@ -658,7 +933,6 @@
     <w:p/>
     <w:p>
       <w:r>
-        <w:lastRenderedPageBreak/>
         <w:t>Goals:</w:t>
       </w:r>
     </w:p>
@@ -679,8 +953,34 @@
             <w:tcW w:w="3005" w:type="dxa"/>
           </w:tcPr>
           <w:p>
-            <w:r>
+            <w:pPr>
+              <w:rPr>
+                <w:strike/>
+              </w:rPr>
+            </w:pPr>
+            <w:r>
+              <w:rPr>
+                <w:strike/>
+              </w:rPr>
               <w:t>29</w:t>
+            </w:r>
+            <w:r>
+              <w:rPr>
+                <w:strike/>
+                <w:vertAlign w:val="superscript"/>
+              </w:rPr>
+              <w:t>th</w:t>
+            </w:r>
+            <w:r>
+              <w:rPr>
+                <w:strike/>
+              </w:rPr>
+              <w:t xml:space="preserve"> of May</w:t>
+            </w:r>
+          </w:p>
+          <w:p>
+            <w:r>
+              <w:t>5</w:t>
             </w:r>
             <w:r>
               <w:rPr>
@@ -689,7 +989,7 @@
               <w:t>th</w:t>
             </w:r>
             <w:r>
-              <w:t xml:space="preserve"> of May</w:t>
+              <w:t xml:space="preserve"> of June</w:t>
             </w:r>
           </w:p>
         </w:tc>
@@ -708,16 +1008,36 @@
             <w:tcW w:w="3006" w:type="dxa"/>
           </w:tcPr>
           <w:p>
-            <w:r>
+            <w:pPr>
+              <w:rPr>
+                <w:strike/>
+              </w:rPr>
+            </w:pPr>
+            <w:r>
+              <w:rPr>
+                <w:strike/>
+              </w:rPr>
               <w:t>- Finish HeatMapFinish HeatMap</w:t>
             </w:r>
           </w:p>
           <w:p>
             <w:r>
-              <w:t>- Help</w:t>
-            </w:r>
-            <w:r>
-              <w:t xml:space="preserve"> Matsobane get up to speed with Node and d3.</w:t>
+              <w:t xml:space="preserve">- </w:t>
+            </w:r>
+            <w:r>
+              <w:rPr>
+                <w:strike/>
+              </w:rPr>
+              <w:t>Help</w:t>
+            </w:r>
+            <w:r>
+              <w:rPr>
+                <w:strike/>
+              </w:rPr>
+              <w:t xml:space="preserve"> Matsobane get up to speed with Node and d3</w:t>
+            </w:r>
+            <w:r>
+              <w:t>.</w:t>
             </w:r>
           </w:p>
           <w:p>
@@ -727,7 +1047,23 @@
           </w:p>
           <w:p>
             <w:r>
-              <w:t>- Give Sidwell class diagrams</w:t>
+              <w:t>-Add US/SA Config (Topic configurations</w:t>
+            </w:r>
+            <w:bookmarkStart w:id="0" w:name="_GoBack"/>
+            <w:bookmarkEnd w:id="0"/>
+            <w:r>
+              <w:t>)</w:t>
+            </w:r>
+          </w:p>
+          <w:p>
+            <w:r>
+              <w:t xml:space="preserve">- </w:t>
+            </w:r>
+            <w:r>
+              <w:rPr>
+                <w:highlight w:val="yellow"/>
+              </w:rPr>
+              <w:t>Give Sidwell class diagrams</w:t>
             </w:r>
           </w:p>
         </w:tc>
@@ -754,23 +1090,57 @@
             <w:tcW w:w="3006" w:type="dxa"/>
           </w:tcPr>
           <w:p>
-            <w:r>
-              <w:t>- Up to speed with d3 and Node.js</w:t>
-            </w:r>
-          </w:p>
-          <w:p>
-            <w:r>
-              <w:t>- Start with Country Based Heat map</w:t>
-            </w:r>
-          </w:p>
-          <w:p>
-            <w:r>
-              <w:t>- Give Sidwel</w:t>
-            </w:r>
-            <w:r>
+            <w:pPr>
+              <w:rPr>
+                <w:strike/>
+              </w:rPr>
+            </w:pPr>
+            <w:r>
+              <w:t xml:space="preserve">- </w:t>
+            </w:r>
+            <w:r>
+              <w:rPr>
+                <w:strike/>
+              </w:rPr>
+              <w:t>Up to speed with d3 and Node.js</w:t>
+            </w:r>
+          </w:p>
+          <w:p>
+            <w:pPr>
+              <w:rPr>
+                <w:strike/>
+              </w:rPr>
+            </w:pPr>
+            <w:r>
+              <w:t xml:space="preserve">- </w:t>
+            </w:r>
+            <w:r>
+              <w:rPr>
+                <w:strike/>
+              </w:rPr>
+              <w:t>Bar Graph (Pro/Cons)</w:t>
+            </w:r>
+          </w:p>
+          <w:p>
+            <w:r>
+              <w:t xml:space="preserve">- </w:t>
+            </w:r>
+            <w:r>
+              <w:rPr>
+                <w:highlight w:val="yellow"/>
+              </w:rPr>
+              <w:t>Give Sidwel</w:t>
+            </w:r>
+            <w:r>
+              <w:rPr>
+                <w:highlight w:val="yellow"/>
+              </w:rPr>
               <w:t>l</w:t>
             </w:r>
             <w:r>
+              <w:rPr>
+                <w:highlight w:val="yellow"/>
+              </w:rPr>
               <w:t xml:space="preserve"> Class diagrams</w:t>
             </w:r>
           </w:p>
@@ -809,7 +1179,15 @@
             </w:r>
           </w:p>
           <w:p>
-            <w:r>
+            <w:pPr>
+              <w:rPr>
+                <w:strike/>
+              </w:rPr>
+            </w:pPr>
+            <w:r>
+              <w:rPr>
+                <w:strike/>
+              </w:rPr>
               <w:t>- Define supporting docs</w:t>
             </w:r>
           </w:p>
@@ -838,12 +1216,24 @@
           </w:tcPr>
           <w:p>
             <w:r>
-              <w:t>- Generate some algoritm for data processing</w:t>
-            </w:r>
-          </w:p>
-          <w:p>
-            <w:r>
-              <w:t>- Give Sidwell Class diagrams</w:t>
+              <w:t xml:space="preserve">- Generate some </w:t>
+            </w:r>
+            <w:r>
+              <w:t>algorithm</w:t>
+            </w:r>
+            <w:r>
+              <w:t xml:space="preserve"> for data processing</w:t>
+            </w:r>
+          </w:p>
+          <w:p>
+            <w:r>
+              <w:t xml:space="preserve">- </w:t>
+            </w:r>
+            <w:r>
+              <w:rPr>
+                <w:highlight w:val="yellow"/>
+              </w:rPr>
+              <w:t>Give Sidwell Class diagrams</w:t>
             </w:r>
           </w:p>
         </w:tc>
@@ -882,21 +1272,300 @@
             <w:r>
               <w:t xml:space="preserve"> data feed</w:t>
             </w:r>
-            <w:bookmarkStart w:id="0" w:name="_GoBack"/>
-            <w:bookmarkEnd w:id="0"/>
-          </w:p>
-          <w:p>
-            <w:r>
-              <w:t>- Give Sidwell Class diagrams</w:t>
+          </w:p>
+          <w:p>
+            <w:r>
+              <w:t xml:space="preserve">- </w:t>
+            </w:r>
+            <w:r>
+              <w:rPr>
+                <w:strike/>
+              </w:rPr>
+              <w:t>Give Sidwell Class diagrams</w:t>
             </w:r>
           </w:p>
         </w:tc>
       </w:tr>
     </w:tbl>
     <w:p/>
-    <w:p>
-      <w:r>
-        <w:t>6 weeks left from the 21st</w:t>
+    <w:p/>
+    <w:tbl>
+      <w:tblPr>
+        <w:tblStyle w:val="TableGrid"/>
+        <w:tblW w:w="0" w:type="auto"/>
+        <w:tblLook w:val="04A0" w:firstRow="1" w:lastRow="0" w:firstColumn="1" w:lastColumn="0" w:noHBand="0" w:noVBand="1"/>
+      </w:tblPr>
+      <w:tblGrid>
+        <w:gridCol w:w="3005"/>
+        <w:gridCol w:w="3005"/>
+        <w:gridCol w:w="3006"/>
+      </w:tblGrid>
+      <w:tr>
+        <w:tc>
+          <w:tcPr>
+            <w:tcW w:w="3005" w:type="dxa"/>
+          </w:tcPr>
+          <w:p>
+            <w:r>
+              <w:t>12</w:t>
+            </w:r>
+            <w:r>
+              <w:rPr>
+                <w:vertAlign w:val="superscript"/>
+              </w:rPr>
+              <w:t>th</w:t>
+            </w:r>
+            <w:r>
+              <w:t xml:space="preserve"> of June</w:t>
+            </w:r>
+          </w:p>
+        </w:tc>
+        <w:tc>
+          <w:tcPr>
+            <w:tcW w:w="3005" w:type="dxa"/>
+          </w:tcPr>
+          <w:p>
+            <w:r>
+              <w:t>Dave</w:t>
+            </w:r>
+          </w:p>
+        </w:tc>
+        <w:tc>
+          <w:tcPr>
+            <w:tcW w:w="3006" w:type="dxa"/>
+          </w:tcPr>
+          <w:p>
+            <w:r>
+              <w:t>-</w:t>
+            </w:r>
+            <w:r>
+              <w:t>Unit test with mock data and document (UI)</w:t>
+            </w:r>
+          </w:p>
+          <w:p>
+            <w:r>
+              <w:t>-</w:t>
+            </w:r>
+            <w:r>
+              <w:t>Give Sidwell class diagrams</w:t>
+            </w:r>
+          </w:p>
+          <w:p>
+            <w:r>
+              <w:t>-Put this doc in trello!</w:t>
+            </w:r>
+          </w:p>
+        </w:tc>
+      </w:tr>
+      <w:tr>
+        <w:tc>
+          <w:tcPr>
+            <w:tcW w:w="3005" w:type="dxa"/>
+          </w:tcPr>
+          <w:p/>
+        </w:tc>
+        <w:tc>
+          <w:tcPr>
+            <w:tcW w:w="3005" w:type="dxa"/>
+          </w:tcPr>
+          <w:p>
+            <w:r>
+              <w:t>Matsobane</w:t>
+            </w:r>
+          </w:p>
+        </w:tc>
+        <w:tc>
+          <w:tcPr>
+            <w:tcW w:w="3006" w:type="dxa"/>
+          </w:tcPr>
+          <w:p>
+            <w:r>
+              <w:t>-Send Gareth Mongo DB</w:t>
+            </w:r>
+          </w:p>
+          <w:p>
+            <w:r>
+              <w:lastRenderedPageBreak/>
+              <w:t>-Unit test with mock data and document (</w:t>
+            </w:r>
+            <w:r>
+              <w:t>Data collector</w:t>
+            </w:r>
+            <w:r>
+              <w:t>)</w:t>
+            </w:r>
+          </w:p>
+          <w:p>
+            <w:r>
+              <w:t>-</w:t>
+            </w:r>
+            <w:r>
+              <w:t>Give Sidwell class diagrams</w:t>
+            </w:r>
+          </w:p>
+        </w:tc>
+      </w:tr>
+      <w:tr>
+        <w:tc>
+          <w:tcPr>
+            <w:tcW w:w="3005" w:type="dxa"/>
+          </w:tcPr>
+          <w:p/>
+        </w:tc>
+        <w:tc>
+          <w:tcPr>
+            <w:tcW w:w="3005" w:type="dxa"/>
+          </w:tcPr>
+          <w:p>
+            <w:r>
+              <w:t>Sidwell</w:t>
+            </w:r>
+          </w:p>
+        </w:tc>
+        <w:tc>
+          <w:tcPr>
+            <w:tcW w:w="3006" w:type="dxa"/>
+          </w:tcPr>
+          <w:p>
+            <w:r>
+              <w:t>-Create Presentation Template</w:t>
+            </w:r>
+          </w:p>
+          <w:p>
+            <w:r>
+              <w:t>-Create Group Report Template</w:t>
+            </w:r>
+          </w:p>
+          <w:p>
+            <w:r>
+              <w:t xml:space="preserve">- </w:t>
+            </w:r>
+            <w:r>
+              <w:t xml:space="preserve">Create </w:t>
+            </w:r>
+            <w:r>
+              <w:t>Individual</w:t>
+            </w:r>
+            <w:r>
+              <w:t xml:space="preserve"> Report Template</w:t>
+            </w:r>
+          </w:p>
+        </w:tc>
+      </w:tr>
+      <w:tr>
+        <w:tc>
+          <w:tcPr>
+            <w:tcW w:w="3005" w:type="dxa"/>
+          </w:tcPr>
+          <w:p/>
+        </w:tc>
+        <w:tc>
+          <w:tcPr>
+            <w:tcW w:w="3005" w:type="dxa"/>
+          </w:tcPr>
+          <w:p>
+            <w:r>
+              <w:t>Kyle</w:t>
+            </w:r>
+          </w:p>
+        </w:tc>
+        <w:tc>
+          <w:tcPr>
+            <w:tcW w:w="3006" w:type="dxa"/>
+          </w:tcPr>
+          <w:p>
+            <w:r>
+              <w:t>-Algorithms for Scala</w:t>
+            </w:r>
+          </w:p>
+          <w:p>
+            <w:r>
+              <w:t>-</w:t>
+            </w:r>
+            <w:r>
+              <w:t>Send Gareth Mongo DB</w:t>
+            </w:r>
+          </w:p>
+          <w:p>
+            <w:r>
+              <w:t>-Unit test with mock data and document (Data collector)</w:t>
+            </w:r>
+          </w:p>
+          <w:p>
+            <w:r>
+              <w:t>-</w:t>
+            </w:r>
+            <w:r>
+              <w:t>Give Sidwell class diagrams</w:t>
+            </w:r>
+          </w:p>
+        </w:tc>
+      </w:tr>
+      <w:tr>
+        <w:tc>
+          <w:tcPr>
+            <w:tcW w:w="3005" w:type="dxa"/>
+          </w:tcPr>
+          <w:p/>
+        </w:tc>
+        <w:tc>
+          <w:tcPr>
+            <w:tcW w:w="3005" w:type="dxa"/>
+          </w:tcPr>
+          <w:p>
+            <w:r>
+              <w:t>Gareth</w:t>
+            </w:r>
+          </w:p>
+        </w:tc>
+        <w:tc>
+          <w:tcPr>
+            <w:tcW w:w="3006" w:type="dxa"/>
+          </w:tcPr>
+          <w:p>
+            <w:r>
+              <w:t>-Unit test with mock data and document (Data collector)</w:t>
+            </w:r>
+          </w:p>
+          <w:p>
+            <w:r>
+              <w:t>-</w:t>
+            </w:r>
+            <w:r>
+              <w:t xml:space="preserve">Give Sidwell </w:t>
+            </w:r>
+            <w:r>
+              <w:t>flow</w:t>
+            </w:r>
+            <w:r>
+              <w:t xml:space="preserve"> diagrams</w:t>
+            </w:r>
+            <w:r>
+              <w:t>(Only once finished, not due by the 12th)</w:t>
+            </w:r>
+          </w:p>
+        </w:tc>
+      </w:tr>
+    </w:tbl>
+    <w:p/>
+    <w:p>
+      <w:r>
+        <w:t>4</w:t>
+      </w:r>
+      <w:r>
+        <w:t xml:space="preserve"> weeks left from the </w:t>
+      </w:r>
+      <w:r>
+        <w:t>5</w:t>
+      </w:r>
+      <w:r>
+        <w:rPr>
+          <w:vertAlign w:val="superscript"/>
+        </w:rPr>
+        <w:t>th</w:t>
+      </w:r>
+      <w:r>
+        <w:t xml:space="preserve"> of June</w:t>
       </w:r>
     </w:p>
     <w:sectPr>

</xml_diff>